<commit_message>
Update m6A full name
</commit_message>
<xml_diff>
--- a/files/Resume.docx
+++ b/files/Resume.docx
@@ -139,43 +139,7 @@
           <w:szCs w:val="22"/>
           <w:lang w:val="en-US" w:eastAsia="zh-CN" w:bidi="ar-SA"/>
         </w:rPr>
-        <w:t xml:space="preserve">Detecting </w:t>
-      </w:r>
-      <w:r>
-        <w:rPr>
-          <w:rFonts w:eastAsia="宋体" w:cs="Times New Roman"/>
-          <w:b/>
-          <w:color w:val="auto"/>
-          <w:kern w:val="0"/>
-          <w:sz w:val="20"/>
-          <w:szCs w:val="22"/>
-          <w:lang w:val="en-US" w:eastAsia="zh-CN" w:bidi="ar-SA"/>
-        </w:rPr>
-        <w:t xml:space="preserve">m6A modification in RNA using </w:t>
-      </w:r>
-      <w:r>
-        <w:rPr>
-          <w:rFonts w:eastAsia="宋体" w:cs="Times New Roman"/>
-          <w:b/>
-          <w:color w:val="auto"/>
-          <w:kern w:val="0"/>
-          <w:sz w:val="20"/>
-          <w:szCs w:val="22"/>
-          <w:lang w:val="en-US" w:eastAsia="zh-CN" w:bidi="ar-SA"/>
-        </w:rPr>
-        <w:t>long read</w:t>
-      </w:r>
-      <w:r>
-        <w:rPr>
-          <w:rFonts w:eastAsia="宋体" w:cs="Times New Roman"/>
-          <w:b/>
-          <w:color w:val="auto"/>
-          <w:kern w:val="0"/>
-          <w:sz w:val="20"/>
-          <w:szCs w:val="22"/>
-          <w:lang w:val="en-US" w:eastAsia="zh-CN" w:bidi="ar-SA"/>
-        </w:rPr>
-        <w:t xml:space="preserve"> sequencing</w:t>
+        <w:t>Detecting N6-methyladenosine (m6A) modification in RNA using long read sequencing</w:t>
       </w:r>
       <w:r>
         <w:rPr>
@@ -185,10 +149,7 @@
         <w:tab/>
         <w:tab/>
         <w:tab/>
-        <w:tab/>
-        <w:tab/>
-        <w:tab/>
-        <w:t xml:space="preserve">      </w:t>
+        <w:t xml:space="preserve"> </w:t>
       </w:r>
       <w:r>
         <w:rPr>
@@ -196,7 +157,7 @@
           <w:bCs w:val="false"/>
           <w:szCs w:val="22"/>
         </w:rPr>
-        <w:t xml:space="preserve">                     </w:t>
+        <w:t xml:space="preserve">          </w:t>
       </w:r>
       <w:r>
         <w:rPr>
@@ -209,7 +170,15 @@
           <w:szCs w:val="22"/>
           <w:lang w:val="en-US" w:eastAsia="zh-CN" w:bidi="ar-SA"/>
         </w:rPr>
-        <w:t>Jan</w:t>
+        <w:t>Jan 2021 –</w:t>
+      </w:r>
+      <w:r>
+        <w:rPr>
+          <w:b w:val="false"/>
+          <w:bCs w:val="false"/>
+          <w:szCs w:val="22"/>
+        </w:rPr>
+        <w:t xml:space="preserve"> </w:t>
       </w:r>
       <w:r>
         <w:rPr>
@@ -222,16 +191,42 @@
           <w:szCs w:val="22"/>
           <w:lang w:val="en-US" w:eastAsia="zh-CN" w:bidi="ar-SA"/>
         </w:rPr>
-        <w:t xml:space="preserve"> 2021 –</w:t>
-      </w:r>
-      <w:r>
-        <w:rPr>
-          <w:b w:val="false"/>
-          <w:bCs w:val="false"/>
+        <w:t>Present</w:t>
+      </w:r>
+    </w:p>
+    <w:p>
+      <w:pPr>
+        <w:pStyle w:val="Normal"/>
+        <w:widowControl w:val="false"/>
+        <w:spacing w:before="80" w:after="0"/>
+        <w:rPr/>
+      </w:pPr>
+      <w:r>
+        <w:rPr>
+          <w:rFonts w:eastAsia="宋体" w:cs="Times New Roman"/>
+          <w:b/>
+          <w:bCs/>
+          <w:color w:val="auto"/>
+          <w:kern w:val="0"/>
+          <w:sz w:val="20"/>
           <w:szCs w:val="22"/>
-        </w:rPr>
-        <w:t xml:space="preserve"> </w:t>
-      </w:r>
+          <w:lang w:val="en-US" w:eastAsia="zh-CN" w:bidi="ar-SA"/>
+        </w:rPr>
+        <w:t>Advisor: Prof. Ziv Bar-Joseph &amp; Prof. Carl Kingsford, Computational Biology Department, School of Computer Science, Carnegie Mellon University</w:t>
+      </w:r>
+    </w:p>
+    <w:p>
+      <w:pPr>
+        <w:pStyle w:val="Normal"/>
+        <w:widowControl w:val="false"/>
+        <w:numPr>
+          <w:ilvl w:val="0"/>
+          <w:numId w:val="1"/>
+        </w:numPr>
+        <w:spacing w:lineRule="exact" w:line="240" w:before="80" w:after="0"/>
+        <w:jc w:val="both"/>
+        <w:rPr/>
+      </w:pPr>
       <w:r>
         <w:rPr>
           <w:rFonts w:eastAsia="宋体" w:cs="Times New Roman"/>
@@ -240,154 +235,17 @@
           <w:color w:val="auto"/>
           <w:kern w:val="0"/>
           <w:sz w:val="20"/>
-          <w:szCs w:val="22"/>
+          <w:szCs w:val="20"/>
           <w:lang w:val="en-US" w:eastAsia="zh-CN" w:bidi="ar-SA"/>
         </w:rPr>
-        <w:t>Present</w:t>
-      </w:r>
-    </w:p>
-    <w:p>
-      <w:pPr>
-        <w:pStyle w:val="Normal"/>
-        <w:widowControl w:val="false"/>
-        <w:spacing w:before="80" w:after="0"/>
-        <w:rPr/>
-      </w:pPr>
-      <w:r>
-        <w:rPr>
-          <w:rFonts w:eastAsia="宋体" w:cs="Times New Roman"/>
-          <w:b/>
-          <w:bCs/>
-          <w:color w:val="auto"/>
-          <w:kern w:val="0"/>
-          <w:sz w:val="20"/>
-          <w:szCs w:val="22"/>
-          <w:lang w:val="en-US" w:eastAsia="zh-CN" w:bidi="ar-SA"/>
-        </w:rPr>
-        <w:t>A</w:t>
-      </w:r>
-      <w:r>
-        <w:rPr>
-          <w:rFonts w:eastAsia="宋体" w:cs="Times New Roman"/>
-          <w:b/>
-          <w:bCs/>
-          <w:color w:val="auto"/>
-          <w:kern w:val="0"/>
-          <w:sz w:val="20"/>
-          <w:szCs w:val="22"/>
-          <w:lang w:val="en-US" w:eastAsia="zh-CN" w:bidi="ar-SA"/>
-        </w:rPr>
-        <w:t>dvisor: Prof. Ziv Bar-Joseph &amp; Prof. Carl Kingsford, Computational Biology Department, School of Computer Science, Carnegie Mellon University</w:t>
-      </w:r>
-    </w:p>
-    <w:p>
-      <w:pPr>
-        <w:pStyle w:val="Normal"/>
-        <w:widowControl w:val="false"/>
-        <w:numPr>
-          <w:ilvl w:val="0"/>
-          <w:numId w:val="1"/>
-        </w:numPr>
-        <w:spacing w:lineRule="exact" w:line="240" w:before="80" w:after="0"/>
-        <w:jc w:val="both"/>
-        <w:rPr/>
-      </w:pPr>
-      <w:r>
-        <w:rPr>
-          <w:rFonts w:eastAsia="宋体" w:cs="Times New Roman"/>
+        <w:t>Developed a hybrid model that combine</w:t>
+      </w:r>
+      <w:r>
+        <w:rPr>
           <w:b w:val="false"/>
           <w:bCs w:val="false"/>
-          <w:color w:val="auto"/>
-          <w:kern w:val="0"/>
-          <w:sz w:val="20"/>
-          <w:szCs w:val="20"/>
-          <w:lang w:val="en-US" w:eastAsia="zh-CN" w:bidi="ar-SA"/>
-        </w:rPr>
-        <w:t>Developed a hybrid model that combine</w:t>
-      </w:r>
-      <w:r>
-        <w:rPr>
-          <w:b w:val="false"/>
-          <w:bCs w:val="false"/>
-        </w:rPr>
-        <w:t xml:space="preserve"> non-homogeneous </w:t>
-      </w:r>
-      <w:r>
-        <w:rPr>
-          <w:b w:val="false"/>
-          <w:bCs w:val="false"/>
-        </w:rPr>
-        <w:t>H</w:t>
-      </w:r>
-      <w:r>
-        <w:rPr>
-          <w:b w:val="false"/>
-          <w:bCs w:val="false"/>
-        </w:rPr>
-        <w:t xml:space="preserve">idden </w:t>
-      </w:r>
-      <w:r>
-        <w:rPr>
-          <w:b w:val="false"/>
-          <w:bCs w:val="false"/>
-        </w:rPr>
-        <w:t>M</w:t>
-      </w:r>
-      <w:r>
-        <w:rPr>
-          <w:b w:val="false"/>
-          <w:bCs w:val="false"/>
-        </w:rPr>
-        <w:t xml:space="preserve">arkov </w:t>
-      </w:r>
-      <w:r>
-        <w:rPr>
-          <w:b w:val="false"/>
-          <w:bCs w:val="false"/>
-        </w:rPr>
-        <w:t>M</w:t>
-      </w:r>
-      <w:r>
-        <w:rPr>
-          <w:b w:val="false"/>
-          <w:bCs w:val="false"/>
-        </w:rPr>
-        <w:t xml:space="preserve">odel </w:t>
-      </w:r>
-      <w:r>
-        <w:rPr>
-          <w:b w:val="false"/>
-          <w:bCs w:val="false"/>
-        </w:rPr>
-        <w:t>(NHMM)</w:t>
-      </w:r>
-      <w:r>
-        <w:rPr>
-          <w:b w:val="false"/>
-          <w:bCs w:val="false"/>
-        </w:rPr>
-        <w:t xml:space="preserve"> </w:t>
-      </w:r>
-      <w:r>
-        <w:rPr>
-          <w:b w:val="false"/>
-          <w:bCs w:val="false"/>
-        </w:rPr>
-        <w:t xml:space="preserve">and Convolutional-Recurrent Neural Network (CRNN) </w:t>
-      </w:r>
-      <w:r>
-        <w:rPr>
-          <w:b w:val="false"/>
-          <w:bCs w:val="false"/>
-        </w:rPr>
-        <w:t xml:space="preserve">to do </w:t>
-      </w:r>
-      <w:r>
-        <w:rPr>
-          <w:b w:val="false"/>
-          <w:bCs w:val="false"/>
-        </w:rPr>
-        <w:t>unsurpervised training on ONT sequencing signal to detect m6A modification in RNA.</w:t>
+        </w:rPr>
+        <w:t xml:space="preserve"> non-homogeneous Hidden Markov Model (NHMM) and Convolutional-Recurrent Neural Network (CRNN) to do unsurpervised training on ONT sequencing signal to detect m6A modification in RNA.</w:t>
       </w:r>
     </w:p>
     <w:p>
@@ -433,11 +291,7 @@
       </w:r>
       <w:r>
         <w:rPr/>
-        <w:t>2019 - Feb 202</w:t>
-      </w:r>
-      <w:r>
-        <w:rPr/>
-        <w:t>2</w:t>
+        <w:t>2019 - Feb 2022</w:t>
       </w:r>
     </w:p>
     <w:p>
@@ -476,21 +330,7 @@
           <w:b w:val="false"/>
           <w:bCs w:val="false"/>
         </w:rPr>
-        <w:t xml:space="preserve">Developed a </w:t>
-      </w:r>
-      <w:r>
-        <w:rPr>
-          <w:b w:val="false"/>
-          <w:bCs w:val="false"/>
-        </w:rPr>
-        <w:t xml:space="preserve">Gaussian-Multinomial mixture </w:t>
-      </w:r>
-      <w:r>
-        <w:rPr>
-          <w:b w:val="false"/>
-          <w:bCs w:val="false"/>
-        </w:rPr>
-        <w:t xml:space="preserve">probabilistic </w:t>
+        <w:t xml:space="preserve">Developed a Gaussian-Multinomial mixture probabilistic </w:t>
       </w:r>
       <w:r>
         <w:rPr>
@@ -664,19 +504,7 @@
       </w:pPr>
       <w:r>
         <w:rPr/>
-        <w:t>Produce a</w:t>
-      </w:r>
-      <w:r>
-        <w:rPr/>
-        <w:t xml:space="preserve"> </w:t>
-      </w:r>
-      <w:r>
-        <w:rPr/>
-        <w:t xml:space="preserve">simulation pipeline </w:t>
-      </w:r>
-      <w:r>
-        <w:rPr/>
-        <w:t xml:space="preserve">based on </w:t>
+        <w:t xml:space="preserve">Produce a simulation pipeline based on </w:t>
       </w:r>
       <w:r>
         <w:rPr>
@@ -1088,19 +916,7 @@
         <w:rPr>
           <w:b/>
         </w:rPr>
-        <w:t xml:space="preserve">Bioinformatics Engineer </w:t>
-      </w:r>
-      <w:r>
-        <w:rPr>
-          <w:b/>
-        </w:rPr>
-        <w:t xml:space="preserve">@ </w:t>
-      </w:r>
-      <w:r>
-        <w:rPr>
-          <w:b/>
-        </w:rPr>
-        <w:t>Novogene Europe</w:t>
+        <w:t>Bioinformatics Engineer @ Novogene Europe</w:t>
         <w:tab/>
       </w:r>
       <w:r>
@@ -1689,13 +1505,7 @@
         <w:rPr>
           <w:spacing w:val="-4"/>
         </w:rPr>
-        <w:t xml:space="preserve">Core Courses: Computational Genomics 02-710, Machine Learning 10-701, Deep Reinforcement Learning 10-703, Probabilistic Graphical Models 10-708, Convex Optimization 10-725, </w:t>
-      </w:r>
-      <w:r>
-        <w:rPr>
-          <w:spacing w:val="-4"/>
-        </w:rPr>
-        <w:t>Advanced NLP 11-711</w:t>
+        <w:t>Core Courses: Computational Genomics 02-710, Machine Learning 10-701, Deep Reinforcement Learning 10-703, Probabilistic Graphical Models 10-708, Convex Optimization 10-725, Advanced NLP 11-711</w:t>
       </w:r>
     </w:p>
     <w:p>

</xml_diff>